<commit_message>
Menambah comment dan merubah posisi loading saat reload dihp
</commit_message>
<xml_diff>
--- a/assets/PORTOFOLIO WORD.docx
+++ b/assets/PORTOFOLIO WORD.docx
@@ -1059,8 +1059,8 @@
               <w:tblLook w:val="04A0" w:firstRow="1" w:lastRow="0" w:firstColumn="1" w:lastColumn="0" w:noHBand="0" w:noVBand="1"/>
             </w:tblPr>
             <w:tblGrid>
-              <w:gridCol w:w="3438"/>
-              <w:gridCol w:w="1857"/>
+              <w:gridCol w:w="4413"/>
+              <w:gridCol w:w="2920"/>
             </w:tblGrid>
             <w:tr>
               <w:trPr>
@@ -1098,8 +1098,6 @@
                     </w:rPr>
                     <w:t xml:space="preserve"> 2</w:t>
                   </w:r>
-                  <w:bookmarkStart w:id="0" w:name="_GoBack"/>
-                  <w:bookmarkEnd w:id="0"/>
                 </w:p>
               </w:tc>
               <w:tc>
@@ -2542,8 +2540,214 @@
     <w:p/>
     <w:p/>
     <w:p/>
-    <w:p/>
-    <w:p/>
+    <w:p>
+      <w:pPr>
+        <w:jc w:val="center"/>
+      </w:pPr>
+      <w:r>
+        <w:rPr>
+          <w:noProof/>
+        </w:rPr>
+        <w:drawing>
+          <wp:inline distT="0" distB="0" distL="0" distR="0" wp14:anchorId="00078727" wp14:editId="7F8057F5">
+            <wp:extent cx="4257675" cy="5314950"/>
+            <wp:effectExtent l="0" t="0" r="9525" b="0"/>
+            <wp:docPr id="5" name="Picture 5"/>
+            <wp:cNvGraphicFramePr>
+              <a:graphicFrameLocks xmlns:a="http://schemas.openxmlformats.org/drawingml/2006/main" noChangeAspect="1"/>
+            </wp:cNvGraphicFramePr>
+            <a:graphic xmlns:a="http://schemas.openxmlformats.org/drawingml/2006/main">
+              <a:graphicData uri="http://schemas.openxmlformats.org/drawingml/2006/picture">
+                <pic:pic xmlns:pic="http://schemas.openxmlformats.org/drawingml/2006/picture">
+                  <pic:nvPicPr>
+                    <pic:cNvPr id="0" name="Picture 1"/>
+                    <pic:cNvPicPr>
+                      <a:picLocks noChangeAspect="1" noChangeArrowheads="1"/>
+                    </pic:cNvPicPr>
+                  </pic:nvPicPr>
+                  <pic:blipFill>
+                    <a:blip r:embed="rId10">
+                      <a:extLst>
+                        <a:ext uri="{28A0092B-C50C-407E-A947-70E740481C1C}">
+                          <a14:useLocalDpi xmlns:a14="http://schemas.microsoft.com/office/drawing/2010/main" val="0"/>
+                        </a:ext>
+                      </a:extLst>
+                    </a:blip>
+                    <a:srcRect/>
+                    <a:stretch>
+                      <a:fillRect/>
+                    </a:stretch>
+                  </pic:blipFill>
+                  <pic:spPr bwMode="auto">
+                    <a:xfrm>
+                      <a:off x="0" y="0"/>
+                      <a:ext cx="4257675" cy="5314950"/>
+                    </a:xfrm>
+                    <a:prstGeom prst="rect">
+                      <a:avLst/>
+                    </a:prstGeom>
+                    <a:noFill/>
+                    <a:ln>
+                      <a:noFill/>
+                    </a:ln>
+                  </pic:spPr>
+                </pic:pic>
+              </a:graphicData>
+            </a:graphic>
+          </wp:inline>
+        </w:drawing>
+      </w:r>
+    </w:p>
+    <w:p/>
+    <w:p/>
+    <w:p/>
+    <w:p/>
+    <w:p/>
+    <w:p/>
+    <w:p/>
+    <w:p/>
+    <w:p/>
+    <w:p>
+      <w:pPr>
+        <w:ind w:right="-897"/>
+        <w:rPr>
+          <w:noProof/>
+        </w:rPr>
+      </w:pPr>
+    </w:p>
+    <w:p/>
+    <w:p/>
+    <w:p/>
+    <w:p/>
+    <w:p/>
+    <w:p/>
+    <w:p/>
+    <w:p/>
+    <w:p/>
+    <w:p/>
+    <w:p/>
+    <w:p/>
+    <w:p/>
+    <w:p/>
+    <w:p/>
+    <w:p/>
+    <w:p/>
+    <w:p/>
+    <w:p/>
+    <w:p/>
+    <w:p/>
+    <w:p/>
+    <w:p/>
+    <w:p/>
+    <w:p/>
+    <w:p/>
+    <w:p/>
+    <w:p/>
+    <w:p/>
+    <w:p/>
+    <w:p/>
+    <w:p/>
+    <w:p/>
+    <w:p/>
+    <w:p/>
+    <w:p/>
+    <w:p/>
+    <w:p/>
+    <w:p/>
+    <w:p/>
+    <w:p/>
+    <w:p/>
+    <w:p/>
+    <w:p/>
+    <w:p/>
+    <w:p/>
+    <w:p/>
+    <w:p/>
+    <w:p/>
+    <w:p/>
+    <w:p/>
+    <w:p/>
+    <w:p/>
+    <w:p/>
+    <w:p/>
+    <w:p/>
+    <w:p/>
+    <w:p/>
+    <w:p/>
+    <w:p/>
+    <w:p/>
+    <w:p/>
+    <w:p/>
+    <w:p/>
+    <w:p/>
+    <w:p/>
+    <w:p>
+      <w:r>
+        <w:tab/>
+      </w:r>
+      <w:bookmarkStart w:id="0" w:name="_GoBack"/>
+      <w:bookmarkEnd w:id="0"/>
+    </w:p>
+    <w:p/>
+    <w:p>
+      <w:pPr>
+        <w:rPr>
+          <w:noProof/>
+        </w:rPr>
+      </w:pPr>
+    </w:p>
+    <w:p>
+      <w:pPr>
+        <w:tabs>
+          <w:tab w:val="left" w:pos="2145"/>
+        </w:tabs>
+      </w:pPr>
+      <w:r>
+        <w:tab/>
+      </w:r>
+    </w:p>
+    <w:p>
+      <w:pPr>
+        <w:tabs>
+          <w:tab w:val="left" w:pos="2145"/>
+        </w:tabs>
+      </w:pPr>
+    </w:p>
+    <w:p>
+      <w:pPr>
+        <w:tabs>
+          <w:tab w:val="left" w:pos="2145"/>
+        </w:tabs>
+      </w:pPr>
+    </w:p>
+    <w:p>
+      <w:pPr>
+        <w:tabs>
+          <w:tab w:val="left" w:pos="2145"/>
+        </w:tabs>
+      </w:pPr>
+    </w:p>
+    <w:p>
+      <w:pPr>
+        <w:tabs>
+          <w:tab w:val="left" w:pos="2145"/>
+        </w:tabs>
+      </w:pPr>
+    </w:p>
+    <w:p>
+      <w:pPr>
+        <w:tabs>
+          <w:tab w:val="left" w:pos="2145"/>
+        </w:tabs>
+      </w:pPr>
+    </w:p>
+    <w:p>
+      <w:pPr>
+        <w:tabs>
+          <w:tab w:val="left" w:pos="2145"/>
+        </w:tabs>
+      </w:pPr>
+    </w:p>
     <w:sectPr>
       <w:pgSz w:w="11906" w:h="16838" w:code="9"/>
       <w:pgMar w:top="1440" w:right="1440" w:bottom="1440" w:left="1440" w:header="708" w:footer="708" w:gutter="0"/>
@@ -3669,7 +3873,7 @@
 </file>
 
 <file path=customXml/itemProps1.xml><?xml version="1.0" encoding="utf-8"?>
-<ds:datastoreItem xmlns:ds="http://schemas.openxmlformats.org/officeDocument/2006/customXml" ds:itemID="{7208246E-2AEA-44A7-9C63-14F628185405}">
+<ds:datastoreItem xmlns:ds="http://schemas.openxmlformats.org/officeDocument/2006/customXml" ds:itemID="{167E60B3-A240-42F3-BFDB-3BE01183D24E}">
   <ds:schemaRefs>
     <ds:schemaRef ds:uri="http://schemas.openxmlformats.org/officeDocument/2006/bibliography"/>
   </ds:schemaRefs>

</xml_diff>